<commit_message>
forms and challenge for forms completed
</commit_message>
<xml_diff>
--- a/documents/CSS PROPERTIES.docx
+++ b/documents/CSS PROPERTIES.docx
@@ -121,7 +121,15 @@
               <w:t>default,</w:t>
             </w:r>
             <w:r>
-              <w:t xml:space="preserve"> in the CSS box model, the width and height you assign to an element is applied only to the element's content box. If the element has any border or padding, this is then added to the width and height to arrive at the size of the box that's rendered on the screen. This means that when you set width and height, you have to adjust the value you give to allow for any border or padding that may be added.</w:t>
+              <w:t xml:space="preserve"> in the CSS box model, the width and height you assign to an element is applied only to the element's content box. If the element has any border or padding, this is then added to the width and height to arrive at the size of the box that's rendered on the screen. This means that when you set width and height, you </w:t>
+            </w:r>
+            <w:proofErr w:type="gramStart"/>
+            <w:r>
+              <w:t>have to</w:t>
+            </w:r>
+            <w:proofErr w:type="gramEnd"/>
+            <w:r>
+              <w:t xml:space="preserve"> adjust the value you give to allow for any border or padding that may be added.</w:t>
             </w:r>
           </w:p>
         </w:tc>
@@ -934,8 +942,13 @@
               <w:jc w:val="center"/>
             </w:pPr>
             <w:r>
-              <w:t>display: inline-block</w:t>
-            </w:r>
+              <w:t xml:space="preserve">display: </w:t>
+            </w:r>
+            <w:proofErr w:type="gramStart"/>
+            <w:r>
+              <w:t>inline-block</w:t>
+            </w:r>
+            <w:proofErr w:type="gramEnd"/>
           </w:p>
         </w:tc>
         <w:tc>
@@ -1009,6 +1022,95 @@
           <w:p>
             <w:r>
               <w:t>Smooth transition from initial state to transformed state. It is applied to “initial state” of the element, not on event triggering the transition.</w:t>
+            </w:r>
+          </w:p>
+        </w:tc>
+      </w:tr>
+      <w:tr>
+        <w:trPr>
+          <w:trHeight w:val="530"/>
+        </w:trPr>
+        <w:tc>
+          <w:tcPr>
+            <w:tcW w:w="4675" w:type="dxa"/>
+          </w:tcPr>
+          <w:p>
+            <w:pPr>
+              <w:jc w:val="center"/>
+            </w:pPr>
+          </w:p>
+          <w:p>
+            <w:pPr>
+              <w:jc w:val="center"/>
+            </w:pPr>
+            <w:r>
+              <w:t>F</w:t>
+            </w:r>
+            <w:r>
+              <w:t xml:space="preserve">ont: normal 1rem ‘Roboto’, sans-serif </w:t>
+            </w:r>
+          </w:p>
+        </w:tc>
+        <w:tc>
+          <w:tcPr>
+            <w:tcW w:w="4675" w:type="dxa"/>
+          </w:tcPr>
+          <w:p>
+            <w:r>
+              <w:t>This one is used to define all together font-style, font-style, font-family.</w:t>
+            </w:r>
+          </w:p>
+          <w:p>
+            <w:r>
+              <w:t xml:space="preserve">font-style: normal, font-size: 1rem, font-family: Roboto </w:t>
+            </w:r>
+          </w:p>
+        </w:tc>
+      </w:tr>
+      <w:tr>
+        <w:trPr>
+          <w:trHeight w:val="530"/>
+        </w:trPr>
+        <w:tc>
+          <w:tcPr>
+            <w:tcW w:w="4675" w:type="dxa"/>
+          </w:tcPr>
+          <w:p>
+            <w:pPr>
+              <w:jc w:val="center"/>
+            </w:pPr>
+          </w:p>
+          <w:p>
+            <w:pPr>
+              <w:jc w:val="center"/>
+            </w:pPr>
+          </w:p>
+          <w:p>
+            <w:pPr>
+              <w:jc w:val="center"/>
+            </w:pPr>
+          </w:p>
+          <w:p>
+            <w:pPr>
+              <w:jc w:val="center"/>
+            </w:pPr>
+          </w:p>
+          <w:p>
+            <w:pPr>
+              <w:jc w:val="center"/>
+            </w:pPr>
+            <w:r>
+              <w:t>font: inherit</w:t>
+            </w:r>
+          </w:p>
+        </w:tc>
+        <w:tc>
+          <w:tcPr>
+            <w:tcW w:w="4675" w:type="dxa"/>
+          </w:tcPr>
+          <w:p>
+            <w:r>
+              <w:t xml:space="preserve">This inherit can be applied on many elements. If you have provided a font-family: sans-serif property in html element. And for button element you haven’t provided any font-family in CSS file but browser defaults will kick in for button element and provide font-family: Arial to it. But we want sans-serif which is applied to html element in that case we can declare button element and inside we can provide font-family: inherit. </w:t>
             </w:r>
           </w:p>
         </w:tc>

</xml_diff>